<commit_message>
Changed from PLSQL Export to SQL inserts
</commit_message>
<xml_diff>
--- a/שלב א/Report.docx
+++ b/שלב א/Report.docx
@@ -1479,19 +1479,7 @@
                                         <w:szCs w:val="52"/>
                                         <w:rtl/>
                                       </w:rPr>
-                                      <w:t xml:space="preserve">מיני"פ </w:t>
-                                    </w:r>
-                                    <w:r>
-                                      <w:rPr>
-                                        <w:b/>
-                                        <w:bCs/>
-                                        <w:caps/>
-                                        <w:color w:val="156082" w:themeColor="accent1"/>
-                                        <w:sz w:val="52"/>
-                                        <w:szCs w:val="52"/>
-                                        <w:rtl/>
-                                      </w:rPr>
-                                      <w:t>בסיסי נתונים – תשפ"</w:t>
+                                      <w:t>מיני"פ בסיסי נתונים – תשפ"</w:t>
                                     </w:r>
                                     <w:r>
                                       <w:rPr>
@@ -1577,19 +1565,7 @@
                                   <w:szCs w:val="52"/>
                                   <w:rtl/>
                                 </w:rPr>
-                                <w:t xml:space="preserve">מיני"פ </w:t>
-                              </w:r>
-                              <w:r>
-                                <w:rPr>
-                                  <w:b/>
-                                  <w:bCs/>
-                                  <w:caps/>
-                                  <w:color w:val="156082" w:themeColor="accent1"/>
-                                  <w:sz w:val="52"/>
-                                  <w:szCs w:val="52"/>
-                                  <w:rtl/>
-                                </w:rPr>
-                                <w:t>בסיסי נתונים – תשפ"</w:t>
+                                <w:t>מיני"פ בסיסי נתונים – תשפ"</w:t>
                               </w:r>
                               <w:r>
                                 <w:rPr>
@@ -7717,7 +7693,6 @@
         </w:rPr>
         <w:t xml:space="preserve"> ה</w:t>
       </w:r>
-      <w:proofErr w:type="spellStart"/>
       <w:r>
         <w:rPr>
           <w:sz w:val="28"/>
@@ -7725,7 +7700,6 @@
         </w:rPr>
         <w:t>userdata</w:t>
       </w:r>
-      <w:proofErr w:type="spellEnd"/>
       <w:r>
         <w:rPr>
           <w:rFonts w:hint="cs"/>
@@ -7751,21 +7725,12 @@
         </w:rPr>
         <w:t xml:space="preserve"> שנמצא בתיקייה של </w:t>
       </w:r>
-      <w:proofErr w:type="spellStart"/>
-      <w:r>
-        <w:rPr>
-          <w:sz w:val="28"/>
-          <w:szCs w:val="28"/>
-        </w:rPr>
-        <w:t>plsql</w:t>
-      </w:r>
-      <w:proofErr w:type="spellEnd"/>
-      <w:r>
-        <w:rPr>
-          <w:sz w:val="28"/>
-          <w:szCs w:val="28"/>
-        </w:rPr>
-        <w:t xml:space="preserve"> </w:t>
+      <w:r>
+        <w:rPr>
+          <w:sz w:val="28"/>
+          <w:szCs w:val="28"/>
+        </w:rPr>
+        <w:t xml:space="preserve">plsql </w:t>
       </w:r>
       <w:r>
         <w:rPr>
@@ -10348,7 +10313,6 @@
         </w:rPr>
         <w:t xml:space="preserve"> על ידי </w:t>
       </w:r>
-      <w:proofErr w:type="spellStart"/>
       <w:r>
         <w:rPr>
           <w:sz w:val="28"/>
@@ -10356,7 +10320,6 @@
         </w:rPr>
         <w:t>to_date</w:t>
       </w:r>
-      <w:proofErr w:type="spellEnd"/>
     </w:p>
     <w:p>
       <w:pPr>
@@ -10866,6 +10829,7 @@
       <w:pPr>
         <w:bidi/>
         <w:rPr>
+          <w:rFonts w:hint="cs"/>
           <w:rtl/>
         </w:rPr>
       </w:pPr>
@@ -10917,6 +10881,23 @@
           <w:rFonts w:hint="cs"/>
           <w:rtl/>
         </w:rPr>
+        <w:t xml:space="preserve">בשיטת </w:t>
+      </w:r>
+      <w:r>
+        <w:t>SQL inserts</w:t>
+      </w:r>
+      <w:r>
+        <w:rPr>
+          <w:rFonts w:hint="cs"/>
+          <w:rtl/>
+        </w:rPr>
+        <w:t xml:space="preserve"> </w:t>
+      </w:r>
+      <w:r>
+        <w:rPr>
+          <w:rFonts w:hint="cs"/>
+          <w:rtl/>
+        </w:rPr>
         <w:t>והוצאתי קובץ (שכמובן עלה לגיט) של כל נתונים הטבלאות.</w:t>
       </w:r>
     </w:p>
@@ -10924,24 +10905,19 @@
       <w:pPr>
         <w:bidi/>
         <w:rPr>
-          <w:sz w:val="28"/>
-          <w:szCs w:val="28"/>
           <w:rtl/>
         </w:rPr>
       </w:pPr>
       <w:r>
         <w:rPr>
           <w:rFonts w:cs="Arial"/>
-          <w:noProof/>
-          <w:sz w:val="28"/>
-          <w:szCs w:val="28"/>
           <w:rtl/>
         </w:rPr>
         <w:drawing>
-          <wp:inline distT="0" distB="0" distL="0" distR="0" wp14:anchorId="2E723249" wp14:editId="719AA165">
-            <wp:extent cx="5731510" cy="2305050"/>
-            <wp:effectExtent l="0" t="0" r="2540" b="0"/>
-            <wp:docPr id="2545303" name="Picture 1" descr="A black and blue screen&#10;&#10;Description automatically generated"/>
+          <wp:inline distT="0" distB="0" distL="0" distR="0" wp14:anchorId="0164A345" wp14:editId="2E616342">
+            <wp:extent cx="5731510" cy="2298700"/>
+            <wp:effectExtent l="0" t="0" r="2540" b="6350"/>
+            <wp:docPr id="166921918" name="Picture 1" descr="A screenshot of a computer&#10;&#10;Description automatically generated"/>
             <wp:cNvGraphicFramePr>
               <a:graphicFrameLocks xmlns:a="http://schemas.openxmlformats.org/drawingml/2006/main" noChangeAspect="1"/>
             </wp:cNvGraphicFramePr>
@@ -10949,7 +10925,7 @@
               <a:graphicData uri="http://schemas.openxmlformats.org/drawingml/2006/picture">
                 <pic:pic xmlns:pic="http://schemas.openxmlformats.org/drawingml/2006/picture">
                   <pic:nvPicPr>
-                    <pic:cNvPr id="2545303" name="Picture 1" descr="A black and blue screen&#10;&#10;Description automatically generated"/>
+                    <pic:cNvPr id="166921918" name="Picture 1" descr="A screenshot of a computer&#10;&#10;Description automatically generated"/>
                     <pic:cNvPicPr/>
                   </pic:nvPicPr>
                   <pic:blipFill>
@@ -10961,7 +10937,7 @@
                   <pic:spPr>
                     <a:xfrm>
                       <a:off x="0" y="0"/>
-                      <a:ext cx="5731510" cy="2305050"/>
+                      <a:ext cx="5731510" cy="2298700"/>
                     </a:xfrm>
                     <a:prstGeom prst="rect">
                       <a:avLst/>
@@ -11300,15 +11276,21 @@
         </w:rPr>
         <w:br/>
       </w:r>
-      <w:r>
-        <w:rPr>
-          <w:noProof/>
+    </w:p>
+    <w:p>
+      <w:pPr>
+        <w:bidi/>
+      </w:pPr>
+      <w:r>
+        <w:rPr>
+          <w:rFonts w:cs="Arial"/>
+          <w:rtl/>
         </w:rPr>
         <w:drawing>
-          <wp:inline distT="0" distB="0" distL="0" distR="0" wp14:anchorId="753313EA" wp14:editId="0FB2CFB1">
-            <wp:extent cx="5731510" cy="2332990"/>
+          <wp:inline distT="0" distB="0" distL="0" distR="0" wp14:anchorId="5D206247" wp14:editId="341896D1">
+            <wp:extent cx="5731510" cy="2288540"/>
             <wp:effectExtent l="0" t="0" r="2540" b="0"/>
-            <wp:docPr id="1798362767" name="Picture 1" descr="A screenshot of a computer&#10;&#10;Description automatically generated"/>
+            <wp:docPr id="1777893787" name="Picture 1" descr="A screenshot of a video&#10;&#10;Description automatically generated"/>
             <wp:cNvGraphicFramePr>
               <a:graphicFrameLocks xmlns:a="http://schemas.openxmlformats.org/drawingml/2006/main" noChangeAspect="1"/>
             </wp:cNvGraphicFramePr>
@@ -11316,36 +11298,23 @@
               <a:graphicData uri="http://schemas.openxmlformats.org/drawingml/2006/picture">
                 <pic:pic xmlns:pic="http://schemas.openxmlformats.org/drawingml/2006/picture">
                   <pic:nvPicPr>
-                    <pic:cNvPr id="1798362767" name="Picture 1" descr="A screenshot of a computer&#10;&#10;Description automatically generated"/>
-                    <pic:cNvPicPr>
-                      <a:picLocks noChangeAspect="1" noChangeArrowheads="1"/>
-                    </pic:cNvPicPr>
+                    <pic:cNvPr id="1777893787" name="Picture 1" descr="A screenshot of a video&#10;&#10;Description automatically generated"/>
+                    <pic:cNvPicPr/>
                   </pic:nvPicPr>
                   <pic:blipFill>
-                    <a:blip r:embed="rId57" cstate="print">
-                      <a:extLst>
-                        <a:ext uri="{28A0092B-C50C-407E-A947-70E740481C1C}">
-                          <a14:useLocalDpi xmlns:a14="http://schemas.microsoft.com/office/drawing/2010/main" val="0"/>
-                        </a:ext>
-                      </a:extLst>
-                    </a:blip>
-                    <a:srcRect/>
+                    <a:blip r:embed="rId57"/>
                     <a:stretch>
                       <a:fillRect/>
                     </a:stretch>
                   </pic:blipFill>
-                  <pic:spPr bwMode="auto">
+                  <pic:spPr>
                     <a:xfrm>
                       <a:off x="0" y="0"/>
-                      <a:ext cx="5731510" cy="2332990"/>
+                      <a:ext cx="5731510" cy="2288540"/>
                     </a:xfrm>
                     <a:prstGeom prst="rect">
                       <a:avLst/>
                     </a:prstGeom>
-                    <a:noFill/>
-                    <a:ln>
-                      <a:noFill/>
-                    </a:ln>
                   </pic:spPr>
                 </pic:pic>
               </a:graphicData>
@@ -11357,6 +11326,51 @@
     <w:p>
       <w:pPr>
         <w:bidi/>
+      </w:pPr>
+      <w:r>
+        <w:rPr>
+          <w:noProof/>
+        </w:rPr>
+        <w:drawing>
+          <wp:inline distT="0" distB="0" distL="0" distR="0" wp14:anchorId="32144816" wp14:editId="01F999BD">
+            <wp:extent cx="5731510" cy="3174365"/>
+            <wp:effectExtent l="0" t="0" r="2540" b="6985"/>
+            <wp:docPr id="1539452189" name="Picture 1" descr="A screenshot of a computer&#10;&#10;Description automatically generated"/>
+            <wp:cNvGraphicFramePr>
+              <a:graphicFrameLocks xmlns:a="http://schemas.openxmlformats.org/drawingml/2006/main" noChangeAspect="1"/>
+            </wp:cNvGraphicFramePr>
+            <a:graphic xmlns:a="http://schemas.openxmlformats.org/drawingml/2006/main">
+              <a:graphicData uri="http://schemas.openxmlformats.org/drawingml/2006/picture">
+                <pic:pic xmlns:pic="http://schemas.openxmlformats.org/drawingml/2006/picture">
+                  <pic:nvPicPr>
+                    <pic:cNvPr id="1539452189" name="Picture 1" descr="A screenshot of a computer&#10;&#10;Description automatically generated"/>
+                    <pic:cNvPicPr/>
+                  </pic:nvPicPr>
+                  <pic:blipFill>
+                    <a:blip r:embed="rId58"/>
+                    <a:stretch>
+                      <a:fillRect/>
+                    </a:stretch>
+                  </pic:blipFill>
+                  <pic:spPr>
+                    <a:xfrm>
+                      <a:off x="0" y="0"/>
+                      <a:ext cx="5731510" cy="3174365"/>
+                    </a:xfrm>
+                    <a:prstGeom prst="rect">
+                      <a:avLst/>
+                    </a:prstGeom>
+                  </pic:spPr>
+                </pic:pic>
+              </a:graphicData>
+            </a:graphic>
+          </wp:inline>
+        </w:drawing>
+      </w:r>
+    </w:p>
+    <w:p>
+      <w:pPr>
+        <w:bidi/>
         <w:rPr>
           <w:rtl/>
         </w:rPr>
@@ -11397,7 +11411,15 @@
           <w:rFonts w:hint="cs"/>
           <w:rtl/>
         </w:rPr>
-        <w:t xml:space="preserve">מיד לאחר מכן הרצתי שוב פעם את השאילתה שהרצתי לאחר שמחקתי כדי לראות שבאמת הוא שחזר את הנתונים בצורה חלקה - </w:t>
+        <w:t xml:space="preserve">מיד לאחר מכן הרצתי שוב פעם את השאילתה שהרצתי לאחר שמחקתי כדי לראות שבאמת הוא </w:t>
+      </w:r>
+      <w:r>
+        <w:rPr>
+          <w:rFonts w:hint="cs"/>
+          <w:rtl/>
+        </w:rPr>
+        <w:lastRenderedPageBreak/>
+        <w:t xml:space="preserve">שחזר את הנתונים בצורה חלקה - </w:t>
       </w:r>
       <w:r>
         <w:rPr>
@@ -11427,7 +11449,7 @@
                     <pic:cNvPicPr/>
                   </pic:nvPicPr>
                   <pic:blipFill>
-                    <a:blip r:embed="rId58"/>
+                    <a:blip r:embed="rId59"/>
                     <a:stretch>
                       <a:fillRect/>
                     </a:stretch>
@@ -11500,9 +11522,9 @@
       </w:pPr>
     </w:p>
     <w:sectPr>
-      <w:headerReference w:type="default" r:id="rId59"/>
-      <w:footerReference w:type="default" r:id="rId60"/>
-      <w:footerReference w:type="first" r:id="rId61"/>
+      <w:headerReference w:type="default" r:id="rId60"/>
+      <w:footerReference w:type="default" r:id="rId61"/>
+      <w:footerReference w:type="first" r:id="rId62"/>
       <w:pgSz w:w="11906" w:h="16838"/>
       <w:pgMar w:top="1440" w:right="1440" w:bottom="1440" w:left="1440" w:header="708" w:footer="708" w:gutter="0"/>
       <w:pgNumType w:start="0"/>

</xml_diff>